<commit_message>
version 5.0 Update laravel authentication and token
</commit_message>
<xml_diff>
--- a/0306171362-0306171345-0306171337-0306171336.docx
+++ b/0306171362-0306171345-0306171337-0306171336.docx
@@ -3866,10 +3866,7 @@
         <w:pStyle w:val="211lv3"/>
       </w:pPr>
       <w:r>
-        <w:t>Các chức năng</w:t>
-      </w:r>
-      <w:r>
-        <w:t xml:space="preserve">  g</w:t>
+        <w:t>Các chức năng  g</w:t>
       </w:r>
       <w:r>
         <w:t>iao diệ</w:t>
@@ -6530,8 +6527,6 @@
             </w:r>
           </w:p>
         </w:tc>
-        <w:bookmarkStart w:id="12" w:name="_GoBack"/>
-        <w:bookmarkEnd w:id="12"/>
       </w:tr>
     </w:tbl>
     <w:p>
@@ -6754,10 +6749,7 @@
               <w:pStyle w:val="tbContent"/>
             </w:pPr>
             <w:r>
-              <w:t xml:space="preserve">B2: Nhấn vào cấu hình </w:t>
-            </w:r>
-            <w:r>
-              <w:t>điểm câu hỏi</w:t>
+              <w:t>B2: Nhấn vào cấu hình điểm câu hỏi</w:t>
             </w:r>
           </w:p>
           <w:p>
@@ -7069,11 +7061,11 @@
       <w:pPr>
         <w:pStyle w:val="31lv2"/>
       </w:pPr>
-      <w:bookmarkStart w:id="13" w:name="_Toc23090998"/>
+      <w:bookmarkStart w:id="12" w:name="_Toc23090998"/>
       <w:r>
         <w:t>Mô Hình ERD</w:t>
       </w:r>
-      <w:bookmarkEnd w:id="13"/>
+      <w:bookmarkEnd w:id="12"/>
     </w:p>
     <w:p>
       <w:pPr>
@@ -7156,11 +7148,11 @@
       <w:pPr>
         <w:pStyle w:val="31lv2"/>
       </w:pPr>
-      <w:bookmarkStart w:id="14" w:name="_Toc23090999"/>
+      <w:bookmarkStart w:id="13" w:name="_Toc23090999"/>
       <w:r>
         <w:t>Mô Hình Cơ Sở Dữ Liệu</w:t>
       </w:r>
-      <w:bookmarkEnd w:id="14"/>
+      <w:bookmarkEnd w:id="13"/>
     </w:p>
     <w:p>
       <w:pPr>
@@ -7226,6 +7218,8 @@
           </wp:inline>
         </w:drawing>
       </w:r>
+      <w:bookmarkStart w:id="14" w:name="_GoBack"/>
+      <w:bookmarkEnd w:id="14"/>
     </w:p>
     <w:p>
       <w:pPr>
@@ -7312,7 +7306,7 @@
           <w:rPr>
             <w:noProof/>
           </w:rPr>
-          <w:t>12</w:t>
+          <w:t>16</w:t>
         </w:r>
         <w:r>
           <w:rPr>
@@ -10084,7 +10078,7 @@
       <w:lvlText w:val="3.%1"/>
       <w:lvlJc w:val="left"/>
       <w:pPr>
-        <w:ind w:left="720" w:hanging="360"/>
+        <w:ind w:left="360" w:hanging="360"/>
       </w:pPr>
       <w:rPr>
         <w:rFonts w:hint="default"/>
@@ -11575,7 +11569,6 @@
       <w:numPr>
         <w:numId w:val="16"/>
       </w:numPr>
-      <w:ind w:left="360"/>
     </w:pPr>
   </w:style>
   <w:style w:type="paragraph" w:customStyle="1" w:styleId="41lv4">
@@ -12229,7 +12222,7 @@
 </file>
 
 <file path=customXml/itemProps1.xml><?xml version="1.0" encoding="utf-8"?>
-<ds:datastoreItem xmlns:ds="http://schemas.openxmlformats.org/officeDocument/2006/customXml" ds:itemID="{37BCCCA3-CB7C-449E-87EC-3C2D9D379610}">
+<ds:datastoreItem xmlns:ds="http://schemas.openxmlformats.org/officeDocument/2006/customXml" ds:itemID="{205C6A1F-E6A8-4080-9027-F9B985AD64E2}">
   <ds:schemaRefs>
     <ds:schemaRef ds:uri="http://schemas.openxmlformats.org/officeDocument/2006/bibliography"/>
   </ds:schemaRefs>

</xml_diff>